<commit_message>
Add exo7.18 and 7.18.2
</commit_message>
<xml_diff>
--- a/Rapport.docx
+++ b/Rapport.docx
@@ -4,15 +4,7 @@
   <w:body>
     <w:p>
       <w:r>
-        <w:t xml:space="preserve">Rapport du jeu du </w:t>
-      </w:r>
-      <w:proofErr w:type="spellStart"/>
-      <w:r>
-        <w:t>Zuul</w:t>
-      </w:r>
-      <w:proofErr w:type="spellEnd"/>
-      <w:r>
-        <w:t xml:space="preserve"> de DEBELLE Hugo</w:t>
+        <w:t>Rapport du jeu du Zuul de DEBELLE Hugo</w:t>
       </w:r>
     </w:p>
     <w:p/>
@@ -23,47 +15,7 @@
     </w:p>
     <w:p>
       <w:r>
-        <w:t xml:space="preserve">J’ai </w:t>
-      </w:r>
-      <w:proofErr w:type="spellStart"/>
-      <w:r>
-        <w:t>du</w:t>
-      </w:r>
-      <w:proofErr w:type="spellEnd"/>
-      <w:r>
-        <w:t xml:space="preserve"> modifier la </w:t>
-      </w:r>
-      <w:proofErr w:type="spellStart"/>
-      <w:r>
-        <w:t>methode</w:t>
-      </w:r>
-      <w:proofErr w:type="spellEnd"/>
-      <w:r>
-        <w:t xml:space="preserve"> </w:t>
-      </w:r>
-      <w:proofErr w:type="spellStart"/>
-      <w:r>
-        <w:t>goroom</w:t>
-      </w:r>
-      <w:proofErr w:type="spellEnd"/>
-      <w:r>
-        <w:t xml:space="preserve"> et </w:t>
-      </w:r>
-      <w:proofErr w:type="spellStart"/>
-      <w:r>
-        <w:t>printWelcome</w:t>
-      </w:r>
-      <w:proofErr w:type="spellEnd"/>
-      <w:r>
-        <w:t xml:space="preserve"> pour qu’elle appelle </w:t>
-      </w:r>
-      <w:proofErr w:type="spellStart"/>
-      <w:r>
-        <w:t>printLocationInfo</w:t>
-      </w:r>
-      <w:proofErr w:type="spellEnd"/>
-      <w:r>
-        <w:t xml:space="preserve"> permettant de supprimer la répétition de code</w:t>
+        <w:t>J’ai du modifier la methode goroom et printWelcome pour qu’elle appelle printLocationInfo permettant de supprimer la répétition de code</w:t>
       </w:r>
     </w:p>
     <w:p>
@@ -73,31 +25,7 @@
     </w:p>
     <w:p>
       <w:r>
-        <w:t xml:space="preserve">J’ai ajouté la fonction </w:t>
-      </w:r>
-      <w:proofErr w:type="spellStart"/>
-      <w:r>
-        <w:t>getExit</w:t>
-      </w:r>
-      <w:proofErr w:type="spellEnd"/>
-      <w:r>
-        <w:t xml:space="preserve">(direction) dans Room permettant de retourner la </w:t>
-      </w:r>
-      <w:proofErr w:type="spellStart"/>
-      <w:r>
-        <w:t>piece</w:t>
-      </w:r>
-      <w:proofErr w:type="spellEnd"/>
-      <w:r>
-        <w:t xml:space="preserve"> en fonction de la direction et d’éviter la répétition de code. Dans la procédure </w:t>
-      </w:r>
-      <w:proofErr w:type="spellStart"/>
-      <w:r>
-        <w:t>printLocationInfo</w:t>
-      </w:r>
-      <w:proofErr w:type="spellEnd"/>
-      <w:r>
-        <w:t xml:space="preserve"> j’ai fait un for de toutes les directions évitant le répétition des ifs. Plus tard, il faudrait surement créer une fonction retournant un tableau de toutes les directions possibles</w:t>
+        <w:t>J’ai ajouté la fonction getExit(direction) dans Room permettant de retourner la piece en fonction de la direction et d’éviter la répétition de code. Dans la procédure printLocationInfo j’ai fait un for de toutes les directions évitant le répétition des ifs. Plus tard, il faudrait surement créer une fonction retournant un tableau de toutes les directions possibles</w:t>
       </w:r>
     </w:p>
     <w:p>
@@ -107,85 +35,16 @@
     </w:p>
     <w:p>
       <w:r>
-        <w:t xml:space="preserve">J’ai </w:t>
-      </w:r>
-      <w:proofErr w:type="spellStart"/>
-      <w:r>
-        <w:t>créer</w:t>
-      </w:r>
-      <w:proofErr w:type="spellEnd"/>
-      <w:r>
-        <w:t xml:space="preserve"> la fonction </w:t>
-      </w:r>
-      <w:proofErr w:type="spellStart"/>
-      <w:r>
-        <w:t>getExitString</w:t>
-      </w:r>
-      <w:proofErr w:type="spellEnd"/>
-      <w:r>
-        <w:t xml:space="preserve">() qui retourne la String avec toutes les sorties disponibles pour la room actuelle. J’ai ensuite remplacé le for de la procédure </w:t>
-      </w:r>
-      <w:proofErr w:type="spellStart"/>
-      <w:r>
-        <w:t>printLocationInfo</w:t>
-      </w:r>
-      <w:proofErr w:type="spellEnd"/>
-      <w:r>
-        <w:t xml:space="preserve"> par l’appelle de cette fonction.</w:t>
-      </w:r>
-    </w:p>
-    <w:p>
-      <w:r>
-        <w:t xml:space="preserve">Il faut mettre </w:t>
-      </w:r>
-      <w:proofErr w:type="spellStart"/>
-      <w:r>
-        <w:t>getExitString</w:t>
-      </w:r>
-      <w:proofErr w:type="spellEnd"/>
-      <w:r>
-        <w:t xml:space="preserve">() dans Room car c’est dans room que on a toutes les sorties et qu’on sait si elles sont </w:t>
-      </w:r>
-      <w:proofErr w:type="spellStart"/>
-      <w:r>
-        <w:t>null</w:t>
-      </w:r>
-      <w:proofErr w:type="spellEnd"/>
-      <w:r>
-        <w:t xml:space="preserve"> ou non. Aussi, si on </w:t>
-      </w:r>
-      <w:proofErr w:type="spellStart"/>
-      <w:r>
-        <w:t>veux</w:t>
-      </w:r>
-      <w:proofErr w:type="spellEnd"/>
-      <w:r>
-        <w:t xml:space="preserve"> ajouter une sortie, on a juste </w:t>
-      </w:r>
-      <w:proofErr w:type="spellStart"/>
-      <w:r>
-        <w:t>a</w:t>
-      </w:r>
-      <w:proofErr w:type="spellEnd"/>
-      <w:r>
-        <w:t xml:space="preserve"> modifier cette fonction. On affiche dans Game car c’est dans cette </w:t>
-      </w:r>
-      <w:r>
-        <w:t>procédure (</w:t>
-      </w:r>
-      <w:proofErr w:type="spellStart"/>
-      <w:r>
-        <w:t>printLocationInfo</w:t>
-      </w:r>
-      <w:proofErr w:type="spellEnd"/>
-      <w:r>
-        <w:t xml:space="preserve">) qu’on s’attend à l’affichage. Room ne doit rien </w:t>
-      </w:r>
-      <w:proofErr w:type="spellStart"/>
-      <w:r>
-        <w:t>afficer</w:t>
-      </w:r>
-      <w:proofErr w:type="spellEnd"/>
+        <w:t>J’ai créer la fonction getExitString() qui retourne la String avec toutes les sorties disponibles pour la room actuelle. J’ai ensuite remplacé le for de la procédure printLocationInfo par l’appelle de cette fonction.</w:t>
+      </w:r>
+    </w:p>
+    <w:p>
+      <w:r>
+        <w:t xml:space="preserve">Il faut mettre getExitString() dans Room car c’est dans room que on a toutes les sorties et qu’on sait si elles sont null ou non. Aussi, si on veux ajouter une sortie, on a juste a modifier cette fonction. On affiche dans Game car c’est dans cette </w:t>
+      </w:r>
+      <w:r>
+        <w:t>procédure (printLocationInfo) qu’on s’attend à l’affichage. Room ne doit rien afficer</w:t>
+      </w:r>
     </w:p>
     <w:p>
       <w:r>
@@ -194,31 +53,7 @@
     </w:p>
     <w:p>
       <w:r>
-        <w:t xml:space="preserve">Il y a la </w:t>
-      </w:r>
-      <w:proofErr w:type="spellStart"/>
-      <w:r>
-        <w:t>methode</w:t>
-      </w:r>
-      <w:proofErr w:type="spellEnd"/>
-      <w:r>
-        <w:t xml:space="preserve"> </w:t>
-      </w:r>
-      <w:proofErr w:type="spellStart"/>
-      <w:r>
-        <w:t>setExits</w:t>
-      </w:r>
-      <w:proofErr w:type="spellEnd"/>
-      <w:r>
-        <w:t xml:space="preserve"> qui devient inutile puisque remplacé par la méthode </w:t>
-      </w:r>
-      <w:proofErr w:type="spellStart"/>
-      <w:r>
-        <w:t>setExit</w:t>
-      </w:r>
-      <w:proofErr w:type="spellEnd"/>
-      <w:r>
-        <w:t xml:space="preserve"> (sans s) car elle permet de mettre une et une seule room dans </w:t>
+        <w:t xml:space="preserve">Il y a la methode setExits qui devient inutile puisque remplacé par la méthode setExit (sans s) car elle permet de mettre une et une seule room dans </w:t>
       </w:r>
       <w:r>
         <w:t>une direction souhaitée</w:t>
@@ -231,23 +66,7 @@
     </w:p>
     <w:p>
       <w:r>
-        <w:t xml:space="preserve">Ajouts du </w:t>
-      </w:r>
-      <w:proofErr w:type="spellStart"/>
-      <w:r>
-        <w:t>keySet</w:t>
-      </w:r>
-      <w:proofErr w:type="spellEnd"/>
-      <w:r>
-        <w:t xml:space="preserve"> dans </w:t>
-      </w:r>
-      <w:proofErr w:type="spellStart"/>
-      <w:r>
-        <w:t>GetExitString</w:t>
-      </w:r>
-      <w:proofErr w:type="spellEnd"/>
-      <w:r>
-        <w:t xml:space="preserve"> permettant d’itérer sur toutes les directions crées</w:t>
+        <w:t>Ajouts du keySet dans GetExitString permettant d’itérer sur toutes les directions crées</w:t>
       </w:r>
     </w:p>
     <w:p>
@@ -257,15 +76,7 @@
     </w:p>
     <w:p>
       <w:r>
-        <w:t xml:space="preserve">La méthode </w:t>
-      </w:r>
-      <w:proofErr w:type="spellStart"/>
-      <w:r>
-        <w:t>getExitString</w:t>
-      </w:r>
-      <w:proofErr w:type="spellEnd"/>
-      <w:r>
-        <w:t xml:space="preserve"> permet de retourner un String contenant les sorties disponibles de cette room. Pour cela on itère sur toutes les directions créent et ajoute ces directions dans le résultat final.</w:t>
+        <w:t>La méthode getExitString permet de retourner un String contenant les sorties disponibles de cette room. Pour cela on itère sur toutes les directions créent et ajoute ces directions dans le résultat final.</w:t>
       </w:r>
     </w:p>
     <w:p>
@@ -275,23 +86,7 @@
     </w:p>
     <w:p>
       <w:r>
-        <w:t xml:space="preserve">Class Game contient moins de méthode que la class Room dans la </w:t>
-      </w:r>
-      <w:proofErr w:type="spellStart"/>
-      <w:r>
-        <w:t>javadoc</w:t>
-      </w:r>
-      <w:proofErr w:type="spellEnd"/>
-      <w:r>
-        <w:t xml:space="preserve"> car la </w:t>
-      </w:r>
-      <w:proofErr w:type="spellStart"/>
-      <w:r>
-        <w:t>javadoc</w:t>
-      </w:r>
-      <w:proofErr w:type="spellEnd"/>
-      <w:r>
-        <w:t xml:space="preserve"> affiche que la doc des méthodes publiques hors la class Game possède beaucoup de méthode privés</w:t>
+        <w:t>Class Game contient moins de méthode que la class Room dans la javadoc car la javadoc affiche que la doc des méthodes publiques hors la class Game possède beaucoup de méthode privés</w:t>
       </w:r>
     </w:p>
     <w:p>
@@ -301,23 +96,7 @@
     </w:p>
     <w:p>
       <w:r>
-        <w:t xml:space="preserve">On a </w:t>
-      </w:r>
-      <w:proofErr w:type="spellStart"/>
-      <w:r>
-        <w:t>créer</w:t>
-      </w:r>
-      <w:proofErr w:type="spellEnd"/>
-      <w:r>
-        <w:t xml:space="preserve"> une fonction </w:t>
-      </w:r>
-      <w:proofErr w:type="spellStart"/>
-      <w:r>
-        <w:t>getLonDescription</w:t>
-      </w:r>
-      <w:proofErr w:type="spellEnd"/>
-      <w:r>
-        <w:t xml:space="preserve"> dans la classe Room permettant de retourner la description à afficher au joueur. On créer ceci dans la classe Room car si on souhaite ajouter ders infos dans une Room on a juste cette classe à modifier et non cette classe + la classe Game</w:t>
+        <w:t>On a créer une fonction getLonDescription dans la classe Room permettant de retourner la description à afficher au joueur. On créer ceci dans la classe Room car si on souhaite ajouter ders infos dans une Room on a juste cette classe à modifier et non cette classe + la classe Game</w:t>
       </w:r>
     </w:p>
     <w:p>
@@ -338,15 +117,7 @@
     </w:p>
     <w:p>
       <w:r>
-        <w:t xml:space="preserve">Le diagramme ne change pas durant l’exécution de go command car toutes les </w:t>
-      </w:r>
-      <w:proofErr w:type="spellStart"/>
-      <w:r>
-        <w:t>rooms</w:t>
-      </w:r>
-      <w:proofErr w:type="spellEnd"/>
-      <w:r>
-        <w:t xml:space="preserve"> et </w:t>
+        <w:t xml:space="preserve">Le diagramme ne change pas durant l’exécution de go command car toutes les rooms et </w:t>
       </w:r>
       <w:r>
         <w:t>les objets</w:t>
@@ -365,21 +136,11 @@
     </w:p>
     <w:p>
       <w:r>
-        <w:t xml:space="preserve">On a ajouté la commande look dans </w:t>
-      </w:r>
-      <w:proofErr w:type="spellStart"/>
-      <w:r>
-        <w:t>CommandWords</w:t>
-      </w:r>
-      <w:proofErr w:type="spellEnd"/>
-      <w:r>
-        <w:t xml:space="preserve"> et dans </w:t>
-      </w:r>
-      <w:proofErr w:type="spellStart"/>
+        <w:t xml:space="preserve">On a ajouté la commande look dans CommandWords et dans </w:t>
+      </w:r>
       <w:r>
         <w:t>processCommand</w:t>
       </w:r>
-      <w:proofErr w:type="spellEnd"/>
       <w:r>
         <w:t xml:space="preserve"> permettant d’exécuter la commande look. Enfin, on a regardé si il y avait un second mots et si c’est le cas, on envoie un message d’erreur</w:t>
       </w:r>
@@ -391,13 +152,8 @@
     </w:p>
     <w:p>
       <w:r>
-        <w:t xml:space="preserve">En suivant le même principe que la commande look, ajout de la commande </w:t>
-      </w:r>
-      <w:proofErr w:type="spellStart"/>
-      <w:r>
-        <w:t>eat</w:t>
-      </w:r>
-      <w:proofErr w:type="spellEnd"/>
+        <w:t>En suivant le même principe que la commande look, ajout de la commande eat</w:t>
+      </w:r>
     </w:p>
     <w:p>
       <w:r>
@@ -406,39 +162,7 @@
     </w:p>
     <w:p>
       <w:r>
-        <w:t xml:space="preserve">Ajout des procédures </w:t>
-      </w:r>
-      <w:proofErr w:type="spellStart"/>
-      <w:r>
-        <w:t>showAll</w:t>
-      </w:r>
-      <w:proofErr w:type="spellEnd"/>
-      <w:r>
-        <w:t xml:space="preserve"> et </w:t>
-      </w:r>
-      <w:proofErr w:type="spellStart"/>
-      <w:r>
-        <w:t>showCommands</w:t>
-      </w:r>
-      <w:proofErr w:type="spellEnd"/>
-      <w:r>
-        <w:t xml:space="preserve"> permettant de </w:t>
-      </w:r>
-      <w:proofErr w:type="spellStart"/>
-      <w:r>
-        <w:t>print</w:t>
-      </w:r>
-      <w:proofErr w:type="spellEnd"/>
-      <w:r>
-        <w:t xml:space="preserve"> toutes les commandes disponibles. Utiles pour help car quand on ajoute des commandes, elles sont automatiquement </w:t>
-      </w:r>
-      <w:proofErr w:type="spellStart"/>
-      <w:r>
-        <w:t>print</w:t>
-      </w:r>
-      <w:proofErr w:type="spellEnd"/>
-      <w:r>
-        <w:t xml:space="preserve"> et on a plus besoin de les rajouter à la main pour le help.</w:t>
+        <w:t>Ajout des procédures showAll et showCommands permettant de print toutes les commandes disponibles. Utiles pour help car quand on ajoute des commandes, elles sont automatiquement print et on a plus besoin de les rajouter à la main pour le help.</w:t>
       </w:r>
     </w:p>
     <w:p>
@@ -450,26 +174,32 @@
       <w:r>
         <w:t xml:space="preserve">Si on veut ajouter une commande, on doit toujours modifier la classe Game car on doit modifier la fonction </w:t>
       </w:r>
-      <w:proofErr w:type="spellStart"/>
       <w:r>
         <w:t>processCommand</w:t>
       </w:r>
-      <w:proofErr w:type="spellEnd"/>
-      <w:r>
-        <w:t xml:space="preserve"> qui permet d’</w:t>
-      </w:r>
-      <w:proofErr w:type="spellStart"/>
-      <w:r>
-        <w:t>executer</w:t>
-      </w:r>
-      <w:proofErr w:type="spellEnd"/>
-      <w:r>
-        <w:t xml:space="preserve"> une méthode souhaiter en fonction de la commande tapé</w:t>
+      <w:r>
+        <w:t xml:space="preserve"> qui permet d’executer une méthode souhaiter en fonction de la commande tapé</w:t>
       </w:r>
     </w:p>
     <w:p>
       <w:r>
         <w:t>Exo 7.18 :</w:t>
+      </w:r>
+    </w:p>
+    <w:p>
+      <w:r>
+        <w:t xml:space="preserve">Rename de la méthode showAll en </w:t>
+      </w:r>
+      <w:r>
+        <w:t>getCommandList</w:t>
+      </w:r>
+      <w:r>
+        <w:t xml:space="preserve"> et showCommands en getCommands.</w:t>
+      </w:r>
+    </w:p>
+    <w:p>
+      <w:r>
+        <w:t>En effet ces 2 méthodes retournent maintenant la liste des commandes au lieu de les afficher directement.</w:t>
       </w:r>
     </w:p>
     <w:p/>

</xml_diff>

<commit_message>
Add exo7.20 to 7.23
</commit_message>
<xml_diff>
--- a/Rapport.docx
+++ b/Rapport.docx
@@ -1167,10 +1167,7 @@
       </w:r>
       <w:proofErr w:type="spellEnd"/>
       <w:r>
-        <w:t xml:space="preserve"> );</w:t>
-      </w:r>
-      <w:r>
-        <w:t xml:space="preserve"> permet d’ajoute</w:t>
+        <w:t xml:space="preserve"> ); permet d’ajoute</w:t>
       </w:r>
       <w:r>
         <w:t xml:space="preserve">r un </w:t>
@@ -1295,10 +1292,7 @@
       </w:r>
       <w:proofErr w:type="spellEnd"/>
       <w:r>
-        <w:t>)</w:t>
-      </w:r>
-      <w:r>
-        <w:t xml:space="preserve"> qu’elle « source » appelle cet événement. On met : </w:t>
+        <w:t xml:space="preserve">) qu’elle « source » appelle cet événement. On met : </w:t>
       </w:r>
       <w:r>
         <w:t>if (</w:t>
@@ -1406,6 +1400,59 @@
     <w:p>
       <w:r>
         <w:t>FAIRE 7.19.1 (ou au moins écrire un truc)</w:t>
+      </w:r>
+    </w:p>
+    <w:p/>
+    <w:p>
+      <w:pPr>
+        <w:rPr>
+          <w:u w:val="single"/>
+        </w:rPr>
+      </w:pPr>
+      <w:r>
+        <w:rPr>
+          <w:u w:val="single"/>
+        </w:rPr>
+        <w:t>Exo 7.21 :</w:t>
+      </w:r>
+    </w:p>
+    <w:p>
+      <w:r>
+        <w:t xml:space="preserve">Les infos des </w:t>
+      </w:r>
+      <w:r>
+        <w:t xml:space="preserve">items dans les </w:t>
+      </w:r>
+      <w:proofErr w:type="spellStart"/>
+      <w:r>
+        <w:t>Rooms</w:t>
+      </w:r>
+      <w:proofErr w:type="spellEnd"/>
+      <w:r>
+        <w:t xml:space="preserve"> doivent être produite dans la class </w:t>
+      </w:r>
+      <w:proofErr w:type="spellStart"/>
+      <w:r>
+        <w:t>GameEngine</w:t>
+      </w:r>
+      <w:proofErr w:type="spellEnd"/>
+    </w:p>
+    <w:p>
+      <w:r>
+        <w:t>C’est Item qui doit produire son String.</w:t>
+      </w:r>
+    </w:p>
+    <w:p>
+      <w:r>
+        <w:t xml:space="preserve">C’est le </w:t>
+      </w:r>
+      <w:proofErr w:type="spellStart"/>
+      <w:r>
+        <w:t>GameEngine</w:t>
+      </w:r>
+      <w:proofErr w:type="spellEnd"/>
+      <w:r>
+        <w:t xml:space="preserve"> qui doit afficher les infos des items car il affiche déjà toutes les autres.</w:t>
       </w:r>
     </w:p>
     <w:p/>
@@ -2065,6 +2112,7 @@
   <w:style w:type="character" w:default="1" w:styleId="Policepardfaut">
     <w:name w:val="Default Paragraph Font"/>
     <w:uiPriority w:val="1"/>
+    <w:semiHidden/>
     <w:unhideWhenUsed/>
   </w:style>
   <w:style w:type="table" w:default="1" w:styleId="TableauNormal">

</xml_diff>

<commit_message>
Add exo 7.36 & 7.36.1
</commit_message>
<xml_diff>
--- a/Rapport.docx
+++ b/Rapport.docx
@@ -21,7 +21,6 @@
         </w:rPr>
         <w:t xml:space="preserve">Rapport du jeu </w:t>
       </w:r>
-      <w:proofErr w:type="spellStart"/>
       <w:r>
         <w:rPr>
           <w:b/>
@@ -31,7 +30,6 @@
         </w:rPr>
         <w:t>Zuul</w:t>
       </w:r>
-      <w:proofErr w:type="spellEnd"/>
     </w:p>
     <w:p>
       <w:r>
@@ -399,45 +397,13 @@
         <w:t>dû</w:t>
       </w:r>
       <w:r>
-        <w:t xml:space="preserve"> modifier la </w:t>
-      </w:r>
-      <w:proofErr w:type="spellStart"/>
-      <w:r>
-        <w:t>methode</w:t>
-      </w:r>
-      <w:proofErr w:type="spellEnd"/>
-      <w:r>
-        <w:t xml:space="preserve"> </w:t>
-      </w:r>
-      <w:proofErr w:type="spellStart"/>
-      <w:r>
-        <w:t>go</w:t>
+        <w:t xml:space="preserve"> modifier la methode go</w:t>
       </w:r>
       <w:r>
         <w:t>R</w:t>
       </w:r>
       <w:r>
-        <w:t>oom</w:t>
-      </w:r>
-      <w:proofErr w:type="spellEnd"/>
-      <w:r>
-        <w:t xml:space="preserve"> et </w:t>
-      </w:r>
-      <w:proofErr w:type="spellStart"/>
-      <w:r>
-        <w:t>printWelcome</w:t>
-      </w:r>
-      <w:proofErr w:type="spellEnd"/>
-      <w:r>
-        <w:t xml:space="preserve"> pour qu’elle appelle </w:t>
-      </w:r>
-      <w:proofErr w:type="spellStart"/>
-      <w:r>
-        <w:t>printLocationInfo</w:t>
-      </w:r>
-      <w:proofErr w:type="spellEnd"/>
-      <w:r>
-        <w:t xml:space="preserve"> permettant de supprimer la répétition de code</w:t>
+        <w:t>oom et printWelcome pour qu’elle appelle printLocationInfo permettant de supprimer la répétition de code</w:t>
       </w:r>
     </w:p>
     <w:p>
@@ -455,31 +421,7 @@
     </w:p>
     <w:p>
       <w:r>
-        <w:t xml:space="preserve">J’ai ajouté la fonction </w:t>
-      </w:r>
-      <w:proofErr w:type="spellStart"/>
-      <w:r>
-        <w:t>getExit</w:t>
-      </w:r>
-      <w:proofErr w:type="spellEnd"/>
-      <w:r>
-        <w:t xml:space="preserve">(direction) dans Room permettant de retourner la </w:t>
-      </w:r>
-      <w:proofErr w:type="spellStart"/>
-      <w:r>
-        <w:t>piece</w:t>
-      </w:r>
-      <w:proofErr w:type="spellEnd"/>
-      <w:r>
-        <w:t xml:space="preserve"> en fonction de la direction et d’éviter la répétition de code. Dans la procédure </w:t>
-      </w:r>
-      <w:proofErr w:type="spellStart"/>
-      <w:r>
-        <w:t>printLocationInfo</w:t>
-      </w:r>
-      <w:proofErr w:type="spellEnd"/>
-      <w:r>
-        <w:t xml:space="preserve"> j’ai fait un for de toutes les directions évitant la répétition des ifs. Plus tard, il faudrait surement créer une fonction retournant un tableau de toutes les directions possibles</w:t>
+        <w:t>J’ai ajouté la fonction getExit(direction) dans Room permettant de retourner la piece en fonction de la direction et d’éviter la répétition de code. Dans la procédure printLocationInfo j’ai fait un for de toutes les directions évitant la répétition des ifs. Plus tard, il faudrait surement créer une fonction retournant un tableau de toutes les directions possibles</w:t>
       </w:r>
     </w:p>
     <w:p>
@@ -498,84 +440,19 @@
     <w:p>
       <w:r>
         <w:lastRenderedPageBreak/>
-        <w:t xml:space="preserve">J’ai créé la fonction </w:t>
-      </w:r>
-      <w:proofErr w:type="spellStart"/>
-      <w:proofErr w:type="gramStart"/>
-      <w:r>
-        <w:t>getExitString</w:t>
-      </w:r>
-      <w:proofErr w:type="spellEnd"/>
-      <w:r>
-        <w:t>(</w:t>
-      </w:r>
-      <w:proofErr w:type="gramEnd"/>
-      <w:r>
-        <w:t xml:space="preserve">) qui retourne la String avec toutes les sorties disponibles pour la room actuelle. J’ai ensuite remplacé le for de la procédure </w:t>
-      </w:r>
-      <w:proofErr w:type="spellStart"/>
-      <w:r>
-        <w:t>printLocationInfo</w:t>
-      </w:r>
-      <w:proofErr w:type="spellEnd"/>
-      <w:r>
-        <w:t xml:space="preserve"> par l’appelle de cette fonction.</w:t>
-      </w:r>
-    </w:p>
-    <w:p>
-      <w:r>
-        <w:t xml:space="preserve">Il faut mettre </w:t>
-      </w:r>
-      <w:proofErr w:type="spellStart"/>
-      <w:proofErr w:type="gramStart"/>
-      <w:r>
-        <w:t>getExitString</w:t>
-      </w:r>
-      <w:proofErr w:type="spellEnd"/>
-      <w:r>
-        <w:t>(</w:t>
-      </w:r>
-      <w:proofErr w:type="gramEnd"/>
-      <w:r>
-        <w:t xml:space="preserve">) dans Room car c’est dans room que on a toutes les sorties et qu’on sait si elles sont </w:t>
-      </w:r>
-      <w:proofErr w:type="spellStart"/>
-      <w:r>
-        <w:t>null</w:t>
-      </w:r>
-      <w:proofErr w:type="spellEnd"/>
-      <w:r>
-        <w:t xml:space="preserve"> ou non. Aussi, si on </w:t>
+        <w:t>J’ai créé la fonction getExitString() qui retourne la String avec toutes les sorties disponibles pour la room actuelle. J’ai ensuite remplacé le for de la procédure printLocationInfo par l’appelle de cette fonction.</w:t>
+      </w:r>
+    </w:p>
+    <w:p>
+      <w:r>
+        <w:t xml:space="preserve">Il faut mettre getExitString() dans Room car c’est dans room que on a toutes les sorties et qu’on sait si elles sont null ou non. Aussi, si on </w:t>
       </w:r>
       <w:r>
         <w:t>veut</w:t>
       </w:r>
       <w:r>
-        <w:t xml:space="preserve"> ajouter une sortie, on a juste </w:t>
-      </w:r>
-      <w:proofErr w:type="spellStart"/>
-      <w:proofErr w:type="gramStart"/>
-      <w:r>
-        <w:t>a</w:t>
-      </w:r>
-      <w:proofErr w:type="spellEnd"/>
-      <w:proofErr w:type="gramEnd"/>
-      <w:r>
-        <w:t xml:space="preserve"> modifier cette fonction. On affiche dans Game car c’est dans cette procédure (</w:t>
-      </w:r>
-      <w:proofErr w:type="spellStart"/>
-      <w:r>
-        <w:t>printLocationInfo</w:t>
-      </w:r>
-      <w:proofErr w:type="spellEnd"/>
-      <w:r>
-        <w:t xml:space="preserve">) qu’on s’attend à l’affichage. Room ne doit rien </w:t>
-      </w:r>
-      <w:proofErr w:type="spellStart"/>
-      <w:r>
-        <w:t>afficer</w:t>
-      </w:r>
-      <w:proofErr w:type="spellEnd"/>
+        <w:t xml:space="preserve"> ajouter une sortie, on a juste a modifier cette fonction. On affiche dans Game car c’est dans cette procédure (printLocationInfo) qu’on s’attend à l’affichage. Room ne doit rien afficer</w:t>
+      </w:r>
     </w:p>
     <w:p>
       <w:pPr>
@@ -598,23 +475,7 @@
         <w:t>méthode</w:t>
       </w:r>
       <w:r>
-        <w:t xml:space="preserve"> </w:t>
-      </w:r>
-      <w:proofErr w:type="spellStart"/>
-      <w:r>
-        <w:t>setExits</w:t>
-      </w:r>
-      <w:proofErr w:type="spellEnd"/>
-      <w:r>
-        <w:t xml:space="preserve"> qui devient inutile puisque remplacé par la méthode </w:t>
-      </w:r>
-      <w:proofErr w:type="spellStart"/>
-      <w:r>
-        <w:t>setExit</w:t>
-      </w:r>
-      <w:proofErr w:type="spellEnd"/>
-      <w:r>
-        <w:t xml:space="preserve"> (sans s) car elle permet de mettre une et une seule room dans une direction souhaitée</w:t>
+        <w:t xml:space="preserve"> setExits qui devient inutile puisque remplacé par la méthode setExit (sans s) car elle permet de mettre une et une seule room dans une direction souhaitée</w:t>
       </w:r>
     </w:p>
     <w:p>
@@ -632,23 +493,7 @@
     </w:p>
     <w:p>
       <w:r>
-        <w:t xml:space="preserve">Ajouts du </w:t>
-      </w:r>
-      <w:proofErr w:type="spellStart"/>
-      <w:r>
-        <w:t>keySet</w:t>
-      </w:r>
-      <w:proofErr w:type="spellEnd"/>
-      <w:r>
-        <w:t xml:space="preserve"> dans </w:t>
-      </w:r>
-      <w:proofErr w:type="spellStart"/>
-      <w:r>
-        <w:t>GetExitString</w:t>
-      </w:r>
-      <w:proofErr w:type="spellEnd"/>
-      <w:r>
-        <w:t xml:space="preserve"> permettant d’itérer sur toutes les directions crées</w:t>
+        <w:t>Ajouts du keySet dans GetExitString permettant d’itérer sur toutes les directions crées</w:t>
       </w:r>
       <w:r>
         <w:t>. Cela nous évite de mettre toutes les directions à la main</w:t>
@@ -669,15 +514,7 @@
     </w:p>
     <w:p>
       <w:r>
-        <w:t xml:space="preserve">La méthode </w:t>
-      </w:r>
-      <w:proofErr w:type="spellStart"/>
-      <w:r>
-        <w:t>getExitString</w:t>
-      </w:r>
-      <w:proofErr w:type="spellEnd"/>
-      <w:r>
-        <w:t xml:space="preserve"> permet de retourner un String contenant les sorties disponibles de cette room. Pour cela on itère sur toutes les directions créent et ajoute ces directions dans le résultat final.</w:t>
+        <w:t>La méthode getExitString permet de retourner un String contenant les sorties disponibles de cette room. Pour cela on itère sur toutes les directions créent et ajoute ces directions dans le résultat final.</w:t>
       </w:r>
     </w:p>
     <w:p>
@@ -695,31 +532,7 @@
     </w:p>
     <w:p>
       <w:r>
-        <w:t xml:space="preserve">Class Game contient moins de méthode que </w:t>
-      </w:r>
-      <w:proofErr w:type="gramStart"/>
-      <w:r>
-        <w:t>la</w:t>
-      </w:r>
-      <w:proofErr w:type="gramEnd"/>
-      <w:r>
-        <w:t xml:space="preserve"> class Room dans la </w:t>
-      </w:r>
-      <w:proofErr w:type="spellStart"/>
-      <w:r>
-        <w:t>javadoc</w:t>
-      </w:r>
-      <w:proofErr w:type="spellEnd"/>
-      <w:r>
-        <w:t xml:space="preserve"> car la </w:t>
-      </w:r>
-      <w:proofErr w:type="spellStart"/>
-      <w:r>
-        <w:t>javadoc</w:t>
-      </w:r>
-      <w:proofErr w:type="spellEnd"/>
-      <w:r>
-        <w:t xml:space="preserve"> affiche que la doc des méthodes publiques hors la class Game possède beaucoup de méthode privés</w:t>
+        <w:t>Class Game contient moins de méthode que la class Room dans la javadoc car la javadoc affiche que la doc des méthodes publiques hors la class Game possède beaucoup de méthode privés</w:t>
       </w:r>
     </w:p>
     <w:p>
@@ -737,15 +550,7 @@
     </w:p>
     <w:p>
       <w:r>
-        <w:t xml:space="preserve">On a créé une fonction </w:t>
-      </w:r>
-      <w:proofErr w:type="spellStart"/>
-      <w:r>
-        <w:t>getLonDescription</w:t>
-      </w:r>
-      <w:proofErr w:type="spellEnd"/>
-      <w:r>
-        <w:t xml:space="preserve"> dans la classe Room permettant de retourner la description à afficher au joueur. On créer ceci dans la classe Room car si on souhaite ajouter ders infos dans une Room on a juste cette classe à modifier et non cette classe + la classe Game</w:t>
+        <w:t>On a créé une fonction getLonDescription dans la classe Room permettant de retourner la description à afficher au joueur. On créer ceci dans la classe Room car si on souhaite ajouter ders infos dans une Room on a juste cette classe à modifier et non cette classe + la classe Game</w:t>
       </w:r>
     </w:p>
     <w:p>
@@ -832,15 +637,7 @@
     </w:p>
     <w:p>
       <w:r>
-        <w:t xml:space="preserve">Le diagramme ne change pas durant l’exécution de go command car toutes les </w:t>
-      </w:r>
-      <w:proofErr w:type="spellStart"/>
-      <w:r>
-        <w:t>rooms</w:t>
-      </w:r>
-      <w:proofErr w:type="spellEnd"/>
-      <w:r>
-        <w:t xml:space="preserve"> et les objets en général sont déjà créent</w:t>
+        <w:t>Le diagramme ne change pas durant l’exécution de go command car toutes les rooms et les objets en général sont déjà créent</w:t>
       </w:r>
     </w:p>
     <w:p>
@@ -858,21 +655,11 @@
     </w:p>
     <w:p>
       <w:r>
-        <w:t xml:space="preserve">On a ajouté la commande look dans </w:t>
-      </w:r>
-      <w:proofErr w:type="spellStart"/>
-      <w:r>
-        <w:t>CommandWords</w:t>
-      </w:r>
-      <w:proofErr w:type="spellEnd"/>
-      <w:r>
-        <w:t xml:space="preserve"> et dans </w:t>
-      </w:r>
-      <w:proofErr w:type="spellStart"/>
+        <w:t xml:space="preserve">On a ajouté la commande look dans CommandWords et dans </w:t>
+      </w:r>
       <w:r>
         <w:t>processCommand</w:t>
       </w:r>
-      <w:proofErr w:type="spellEnd"/>
       <w:r>
         <w:t xml:space="preserve"> permettant d’exécuter la commande look. Enfin, on a regardé </w:t>
       </w:r>
@@ -880,15 +667,7 @@
         <w:t>s’il</w:t>
       </w:r>
       <w:r>
-        <w:t xml:space="preserve"> y avait </w:t>
-      </w:r>
-      <w:proofErr w:type="gramStart"/>
-      <w:r>
-        <w:t>un second mots</w:t>
-      </w:r>
-      <w:proofErr w:type="gramEnd"/>
-      <w:r>
-        <w:t xml:space="preserve"> et si c’est le cas, on envoie un message d’erreur</w:t>
+        <w:t xml:space="preserve"> y avait un second mots et si c’est le cas, on envoie un message d’erreur</w:t>
       </w:r>
     </w:p>
     <w:p>
@@ -906,13 +685,8 @@
     </w:p>
     <w:p>
       <w:r>
-        <w:t xml:space="preserve">En suivant le même principe que la commande look, ajout de la commande </w:t>
-      </w:r>
-      <w:proofErr w:type="spellStart"/>
-      <w:r>
-        <w:t>eat</w:t>
-      </w:r>
-      <w:proofErr w:type="spellEnd"/>
+        <w:t>En suivant le même principe que la commande look, ajout de la commande eat</w:t>
+      </w:r>
     </w:p>
     <w:p>
       <w:pPr>
@@ -929,39 +703,7 @@
     </w:p>
     <w:p>
       <w:r>
-        <w:t xml:space="preserve">Ajout des procédures </w:t>
-      </w:r>
-      <w:proofErr w:type="spellStart"/>
-      <w:r>
-        <w:t>showAll</w:t>
-      </w:r>
-      <w:proofErr w:type="spellEnd"/>
-      <w:r>
-        <w:t xml:space="preserve"> et </w:t>
-      </w:r>
-      <w:proofErr w:type="spellStart"/>
-      <w:r>
-        <w:t>showCommands</w:t>
-      </w:r>
-      <w:proofErr w:type="spellEnd"/>
-      <w:r>
-        <w:t xml:space="preserve"> permettant de </w:t>
-      </w:r>
-      <w:proofErr w:type="spellStart"/>
-      <w:r>
-        <w:t>print</w:t>
-      </w:r>
-      <w:proofErr w:type="spellEnd"/>
-      <w:r>
-        <w:t xml:space="preserve"> toutes les commandes disponibles. Utiles pour help car quand on ajoute des commandes, elles sont automatiquement </w:t>
-      </w:r>
-      <w:proofErr w:type="spellStart"/>
-      <w:r>
-        <w:t>print</w:t>
-      </w:r>
-      <w:proofErr w:type="spellEnd"/>
-      <w:r>
-        <w:t xml:space="preserve"> et on a plus besoin de les rajouter à la main pour le help.</w:t>
+        <w:t>Ajout des procédures showAll et showCommands permettant de print toutes les commandes disponibles. Utiles pour help car quand on ajoute des commandes, elles sont automatiquement print et on a plus besoin de les rajouter à la main pour le help.</w:t>
       </w:r>
     </w:p>
     <w:p>
@@ -981,21 +723,11 @@
       <w:r>
         <w:t xml:space="preserve">Si on veut ajouter une commande, on doit toujours modifier la classe Game car on doit modifier la fonction </w:t>
       </w:r>
-      <w:proofErr w:type="spellStart"/>
       <w:r>
         <w:t>processCommand</w:t>
       </w:r>
-      <w:proofErr w:type="spellEnd"/>
-      <w:r>
-        <w:t xml:space="preserve"> qui permet d’</w:t>
-      </w:r>
-      <w:proofErr w:type="spellStart"/>
-      <w:r>
-        <w:t>executer</w:t>
-      </w:r>
-      <w:proofErr w:type="spellEnd"/>
-      <w:r>
-        <w:t xml:space="preserve"> une méthode souhaiter en fonction de la commande tapé</w:t>
+      <w:r>
+        <w:t xml:space="preserve"> qui permet d’executer une méthode souhaiter en fonction de la commande tapé</w:t>
       </w:r>
     </w:p>
     <w:p>
@@ -1013,54 +745,23 @@
     </w:p>
     <w:p>
       <w:r>
-        <w:t xml:space="preserve">Rename de la méthode </w:t>
-      </w:r>
-      <w:proofErr w:type="spellStart"/>
-      <w:r>
-        <w:t>showAll</w:t>
-      </w:r>
-      <w:proofErr w:type="spellEnd"/>
-      <w:r>
-        <w:t xml:space="preserve"> en </w:t>
-      </w:r>
-      <w:proofErr w:type="spellStart"/>
+        <w:t xml:space="preserve">Rename de la méthode showAll en </w:t>
+      </w:r>
       <w:r>
         <w:t>getCommandList</w:t>
       </w:r>
-      <w:proofErr w:type="spellEnd"/>
-      <w:r>
-        <w:t xml:space="preserve"> et </w:t>
-      </w:r>
-      <w:proofErr w:type="spellStart"/>
-      <w:r>
-        <w:t>showCommands</w:t>
-      </w:r>
-      <w:proofErr w:type="spellEnd"/>
-      <w:r>
-        <w:t xml:space="preserve"> en </w:t>
-      </w:r>
-      <w:proofErr w:type="spellStart"/>
-      <w:r>
-        <w:t>getCommands</w:t>
-      </w:r>
-      <w:proofErr w:type="spellEnd"/>
-      <w:r>
-        <w:t>.</w:t>
+      <w:r>
+        <w:t xml:space="preserve"> et showCommands en getCommands.</w:t>
       </w:r>
     </w:p>
     <w:p>
       <w:r>
         <w:lastRenderedPageBreak/>
-        <w:t xml:space="preserve">En effet </w:t>
-      </w:r>
-      <w:proofErr w:type="spellStart"/>
-      <w:r>
-        <w:t>ces</w:t>
+        <w:t>En effet ces</w:t>
       </w:r>
       <w:r>
         <w:t>s</w:t>
       </w:r>
-      <w:proofErr w:type="spellEnd"/>
       <w:r>
         <w:t xml:space="preserve"> 2 méthodes retournent maintenant la liste des commandes au lieu de les afficher directement.</w:t>
       </w:r>
@@ -1080,23 +781,7 @@
     </w:p>
     <w:p>
       <w:r>
-        <w:t xml:space="preserve">Remplacer la </w:t>
-      </w:r>
-      <w:proofErr w:type="spellStart"/>
-      <w:r>
-        <w:t>concatenation</w:t>
-      </w:r>
-      <w:proofErr w:type="spellEnd"/>
-      <w:r>
-        <w:t xml:space="preserve"> d’un String par </w:t>
-      </w:r>
-      <w:proofErr w:type="spellStart"/>
-      <w:r>
-        <w:t>StringBuilder.append</w:t>
-      </w:r>
-      <w:proofErr w:type="spellEnd"/>
-      <w:r>
-        <w:t>() dans les fonctions Room.</w:t>
+        <w:t>Remplacer la concatenation d’un String par StringBuilder.append() dans les fonctions Room.</w:t>
       </w:r>
       <w:r>
         <w:rPr>
@@ -1110,27 +795,15 @@
         </w:rPr>
         <w:t xml:space="preserve"> </w:t>
       </w:r>
-      <w:proofErr w:type="spellStart"/>
-      <w:proofErr w:type="gramStart"/>
       <w:r>
         <w:t>getExitString</w:t>
       </w:r>
-      <w:proofErr w:type="spellEnd"/>
-      <w:r>
-        <w:t>(</w:t>
-      </w:r>
-      <w:proofErr w:type="gramEnd"/>
-      <w:r>
-        <w:t xml:space="preserve">) et </w:t>
-      </w:r>
-      <w:proofErr w:type="spellStart"/>
-      <w:r>
-        <w:t>CommandWords.</w:t>
+      <w:r>
+        <w:t>() et CommandWords.</w:t>
       </w:r>
       <w:r>
         <w:t>getCommandList</w:t>
       </w:r>
-      <w:proofErr w:type="spellEnd"/>
       <w:r>
         <w:t>()</w:t>
       </w:r>
@@ -1150,29 +823,11 @@
     </w:p>
     <w:p>
       <w:r>
-        <w:t xml:space="preserve">Dans </w:t>
-      </w:r>
-      <w:proofErr w:type="spellStart"/>
-      <w:r>
-        <w:t>Parser</w:t>
-      </w:r>
-      <w:proofErr w:type="spellEnd"/>
-      <w:r>
-        <w:t xml:space="preserve">, nous n’utilisons plus </w:t>
-      </w:r>
-      <w:proofErr w:type="gramStart"/>
-      <w:r>
-        <w:t>la</w:t>
-      </w:r>
-      <w:proofErr w:type="gramEnd"/>
-      <w:r>
-        <w:t xml:space="preserve"> class Scanner car au lieu de lire l’input du joueur dans la fonction </w:t>
-      </w:r>
-      <w:proofErr w:type="spellStart"/>
+        <w:t xml:space="preserve">Dans Parser, nous n’utilisons plus la class Scanner car au lieu de lire l’input du joueur dans la fonction </w:t>
+      </w:r>
       <w:r>
         <w:t>getCommand</w:t>
       </w:r>
-      <w:proofErr w:type="spellEnd"/>
       <w:r>
         <w:t>, on passe l’input du joueur en paramètre de cette fonction.</w:t>
       </w:r>
@@ -1192,100 +847,16 @@
     </w:p>
     <w:p>
       <w:r>
-        <w:t xml:space="preserve">La ligne </w:t>
-      </w:r>
-      <w:proofErr w:type="spellStart"/>
-      <w:proofErr w:type="gramStart"/>
-      <w:r>
-        <w:t>this.aEntryField.addActionListener</w:t>
-      </w:r>
-      <w:proofErr w:type="spellEnd"/>
-      <w:proofErr w:type="gramEnd"/>
-      <w:r>
-        <w:t xml:space="preserve">( </w:t>
-      </w:r>
-      <w:proofErr w:type="spellStart"/>
-      <w:r>
-        <w:t>this</w:t>
-      </w:r>
-      <w:proofErr w:type="spellEnd"/>
-      <w:r>
-        <w:t xml:space="preserve"> ); permet d’ajoute</w:t>
-      </w:r>
-      <w:r>
-        <w:t xml:space="preserve">r un </w:t>
-      </w:r>
-      <w:proofErr w:type="spellStart"/>
-      <w:r>
-        <w:t>actionListener</w:t>
-      </w:r>
-      <w:proofErr w:type="spellEnd"/>
-      <w:r>
-        <w:t xml:space="preserve"> à l’</w:t>
-      </w:r>
-      <w:proofErr w:type="spellStart"/>
-      <w:r>
-        <w:t>entryField</w:t>
-      </w:r>
-      <w:proofErr w:type="spellEnd"/>
-      <w:r>
-        <w:t xml:space="preserve"> c’est-à-dire écouter quand on appuie sur entrer dans le </w:t>
-      </w:r>
-      <w:proofErr w:type="spellStart"/>
-      <w:r>
-        <w:t>field</w:t>
-      </w:r>
-      <w:proofErr w:type="spellEnd"/>
-      <w:r>
-        <w:t xml:space="preserve"> pour prendre le texte tapé et exécuter la commande. On met </w:t>
-      </w:r>
-      <w:proofErr w:type="spellStart"/>
-      <w:r>
-        <w:t>this</w:t>
-      </w:r>
-      <w:proofErr w:type="spellEnd"/>
-      <w:r>
-        <w:t xml:space="preserve"> en paramètres, car on veut écouter dans cette classe. C’est pour cela qu’il y a la procédure </w:t>
-      </w:r>
-      <w:proofErr w:type="spellStart"/>
+        <w:t>La ligne this.aEntryField.addActionListener( this ); permet d’ajoute</w:t>
+      </w:r>
+      <w:r>
+        <w:t xml:space="preserve">r un actionListener à l’entryField c’est-à-dire écouter quand on appuie sur entrer dans le field pour prendre le texte tapé et exécuter la commande. On met this en paramètres, car on veut écouter dans cette classe. C’est pour cela qu’il y a la procédure </w:t>
+      </w:r>
       <w:r>
         <w:t>actionPerformed</w:t>
       </w:r>
-      <w:proofErr w:type="spellEnd"/>
-      <w:r>
-        <w:t>(</w:t>
-      </w:r>
-      <w:proofErr w:type="spellStart"/>
-      <w:r>
-        <w:t>pE</w:t>
-      </w:r>
-      <w:proofErr w:type="spellEnd"/>
-      <w:r>
-        <w:t xml:space="preserve">) car elle est </w:t>
-      </w:r>
-      <w:proofErr w:type="spellStart"/>
-      <w:r>
-        <w:t>appellé</w:t>
-      </w:r>
-      <w:proofErr w:type="spellEnd"/>
-      <w:r>
-        <w:t xml:space="preserve"> quand le joueur </w:t>
-      </w:r>
-      <w:proofErr w:type="gramStart"/>
-      <w:r>
-        <w:t>fais</w:t>
-      </w:r>
-      <w:proofErr w:type="gramEnd"/>
-      <w:r>
-        <w:t xml:space="preserve"> entrer dans le </w:t>
-      </w:r>
-      <w:proofErr w:type="spellStart"/>
-      <w:r>
-        <w:t>inputField</w:t>
-      </w:r>
-      <w:proofErr w:type="spellEnd"/>
-      <w:r>
-        <w:t xml:space="preserve"> et permet de faire les actions décrits ci-dessus (exécuter la commande en fonction du texte tapé)</w:t>
+      <w:r>
+        <w:t>(pE) car elle est appellé quand le joueur fais entrer dans le inputField et permet de faire les actions décrits ci-dessus (exécuter la commande en fonction du texte tapé)</w:t>
       </w:r>
     </w:p>
     <w:p>
@@ -1303,93 +874,26 @@
     </w:p>
     <w:p>
       <w:r>
-        <w:t xml:space="preserve">On a ajouté un Bouton « help » avec un évent dans la classe courante. Donc vue qu’il y a </w:t>
-      </w:r>
-      <w:proofErr w:type="spellStart"/>
-      <w:r>
-        <w:t>field</w:t>
-      </w:r>
-      <w:proofErr w:type="spellEnd"/>
-      <w:r>
-        <w:t xml:space="preserve"> et </w:t>
-      </w:r>
-      <w:proofErr w:type="spellStart"/>
-      <w:r>
-        <w:t>boutton</w:t>
-      </w:r>
-      <w:proofErr w:type="spellEnd"/>
-      <w:r>
-        <w:t xml:space="preserve"> qui possède des </w:t>
-      </w:r>
-      <w:proofErr w:type="spellStart"/>
-      <w:r>
-        <w:t>events</w:t>
-      </w:r>
-      <w:proofErr w:type="spellEnd"/>
-      <w:r>
-        <w:t xml:space="preserve">, il faut maintenant regarder dans </w:t>
-      </w:r>
-      <w:proofErr w:type="spellStart"/>
+        <w:t xml:space="preserve">On a ajouté un Bouton « help » avec un évent dans la classe courante. Donc vue qu’il y a field et boutton qui possède des events, il faut maintenant regarder dans </w:t>
+      </w:r>
       <w:r>
         <w:t>actionPerformed</w:t>
       </w:r>
-      <w:proofErr w:type="spellEnd"/>
-      <w:r>
-        <w:t>(</w:t>
-      </w:r>
-      <w:proofErr w:type="spellStart"/>
-      <w:r>
-        <w:t>pE</w:t>
-      </w:r>
-      <w:proofErr w:type="spellEnd"/>
-      <w:r>
-        <w:t xml:space="preserve">) qu’elle « source » appelle cet événement. On met : </w:t>
-      </w:r>
-      <w:r>
-        <w:t>if (</w:t>
-      </w:r>
-      <w:proofErr w:type="spellStart"/>
-      <w:proofErr w:type="gramStart"/>
-      <w:r>
-        <w:t>pE.getSource</w:t>
-      </w:r>
-      <w:proofErr w:type="spellEnd"/>
-      <w:proofErr w:type="gramEnd"/>
-      <w:r>
-        <w:t xml:space="preserve">() </w:t>
-      </w:r>
-      <w:proofErr w:type="spellStart"/>
-      <w:r>
-        <w:t>instanceof</w:t>
-      </w:r>
-      <w:proofErr w:type="spellEnd"/>
-      <w:r>
-        <w:t xml:space="preserve"> </w:t>
-      </w:r>
-      <w:proofErr w:type="spellStart"/>
-      <w:r>
-        <w:t>JButton</w:t>
-      </w:r>
-      <w:proofErr w:type="spellEnd"/>
-      <w:r>
-        <w:t xml:space="preserve">) </w:t>
+      <w:r>
+        <w:t xml:space="preserve">(pE) qu’elle « source » appelle cet événement. On met : </w:t>
+      </w:r>
+      <w:r>
+        <w:t xml:space="preserve">if (pE.getSource() instanceof JButton) </w:t>
       </w:r>
       <w:r>
         <w:t xml:space="preserve">et exécute le commande help si c’est un bouton, sinon on exécute </w:t>
       </w:r>
-      <w:proofErr w:type="spellStart"/>
       <w:r>
         <w:t>processCommand</w:t>
       </w:r>
-      <w:proofErr w:type="spellEnd"/>
-      <w:r>
-        <w:t xml:space="preserve"> car ça signifie que la source est l’</w:t>
-      </w:r>
-      <w:proofErr w:type="spellStart"/>
-      <w:r>
-        <w:t>entryField</w:t>
-      </w:r>
-      <w:proofErr w:type="spellEnd"/>
+      <w:r>
+        <w:t xml:space="preserve"> car ça signifie que la source est l’entryField</w:t>
+      </w:r>
     </w:p>
     <w:p>
       <w:pPr>
@@ -1406,58 +910,8 @@
     </w:p>
     <w:p>
       <w:r>
-        <w:t xml:space="preserve">MVC pattern peut être utilisé dans le jeu. En effet il permettrait de faire des parties presque indépendantes permettant moins de modifications si </w:t>
-      </w:r>
-      <w:proofErr w:type="gramStart"/>
-      <w:r>
-        <w:t>un changements</w:t>
-      </w:r>
-      <w:proofErr w:type="gramEnd"/>
-      <w:r>
-        <w:t xml:space="preserve"> est effectués ? Dans le jeu, on voit un début d’implémentation. En effet, Room gère que les </w:t>
-      </w:r>
-      <w:proofErr w:type="spellStart"/>
-      <w:r>
-        <w:t>rooms</w:t>
-      </w:r>
-      <w:proofErr w:type="spellEnd"/>
-      <w:r>
-        <w:t xml:space="preserve">, </w:t>
-      </w:r>
-      <w:proofErr w:type="spellStart"/>
-      <w:r>
-        <w:t>GameEngine</w:t>
-      </w:r>
-      <w:proofErr w:type="spellEnd"/>
-      <w:r>
-        <w:t xml:space="preserve"> les commandes et </w:t>
-      </w:r>
-      <w:proofErr w:type="spellStart"/>
-      <w:r>
-        <w:t>UserInterface</w:t>
-      </w:r>
-      <w:proofErr w:type="spellEnd"/>
-      <w:r>
-        <w:t xml:space="preserve"> l’interface utilisateur. Néanmoins, il peut être améliorer en créent par exemple un </w:t>
-      </w:r>
-      <w:proofErr w:type="spellStart"/>
-      <w:r>
-        <w:t>CommandControler</w:t>
-      </w:r>
-      <w:proofErr w:type="spellEnd"/>
-      <w:r>
-        <w:t xml:space="preserve"> permettant de gérer les commandes (car c’est pas logique de la faire dans </w:t>
-      </w:r>
-      <w:proofErr w:type="spellStart"/>
-      <w:proofErr w:type="gramStart"/>
-      <w:r>
-        <w:t>GameEngine</w:t>
-      </w:r>
-      <w:proofErr w:type="spellEnd"/>
-      <w:r>
-        <w:t>)…</w:t>
-      </w:r>
-      <w:proofErr w:type="gramEnd"/>
+        <w:t>MVC pattern peut être utilisé dans le jeu. En effet il permettrait de faire des parties presque indépendantes permettant moins de modifications si un changements est effectués ? Dans le jeu, on voit un début d’implémentation. En effet, Room gère que les rooms, GameEngine les commandes et UserInterface l’interface utilisateur. Néanmoins, il peut être améliorer en créent par exemple un CommandControler permettant de gérer les commandes (car c’est pas logique de la faire dans GameEngine)…</w:t>
+      </w:r>
     </w:p>
     <w:p/>
     <w:p>
@@ -1484,29 +938,8 @@
         <w:t xml:space="preserve">Les infos des </w:t>
       </w:r>
       <w:r>
-        <w:t xml:space="preserve">items dans les </w:t>
-      </w:r>
-      <w:proofErr w:type="spellStart"/>
-      <w:r>
-        <w:t>Rooms</w:t>
-      </w:r>
-      <w:proofErr w:type="spellEnd"/>
-      <w:r>
-        <w:t xml:space="preserve"> doivent être produite dans la </w:t>
-      </w:r>
-      <w:proofErr w:type="spellStart"/>
-      <w:r>
-        <w:t>class</w:t>
-      </w:r>
-      <w:proofErr w:type="spellEnd"/>
-      <w:r>
-        <w:t xml:space="preserve"> </w:t>
-      </w:r>
-      <w:proofErr w:type="spellStart"/>
-      <w:r>
-        <w:t>GameEngine</w:t>
-      </w:r>
-      <w:proofErr w:type="spellEnd"/>
+        <w:t>items dans les Rooms doivent être produite dans la class GameEngine</w:t>
+      </w:r>
     </w:p>
     <w:p>
       <w:r>
@@ -1515,15 +948,7 @@
     </w:p>
     <w:p>
       <w:r>
-        <w:t xml:space="preserve">C’est le </w:t>
-      </w:r>
-      <w:proofErr w:type="spellStart"/>
-      <w:r>
-        <w:t>GameEngine</w:t>
-      </w:r>
-      <w:proofErr w:type="spellEnd"/>
-      <w:r>
-        <w:t xml:space="preserve"> qui doit afficher les infos des items car il affiche déjà toutes les autres.</w:t>
+        <w:t>C’est le GameEngine qui doit afficher les infos des items car il affiche déjà toutes les autres.</w:t>
       </w:r>
     </w:p>
     <w:p/>
@@ -1544,15 +969,7 @@
     </w:p>
     <w:p>
       <w:r>
-        <w:t xml:space="preserve">On ajoute juste une condition pour regarder si le second mot correspond à un nom d’item et si c’est le cas on affiche </w:t>
-      </w:r>
-      <w:proofErr w:type="spellStart"/>
-      <w:r>
-        <w:t>ça</w:t>
-      </w:r>
-      <w:proofErr w:type="spellEnd"/>
-      <w:r>
-        <w:t xml:space="preserve"> description longue</w:t>
+        <w:t>On ajoute juste une condition pour regarder si le second mot correspond à un nom d’item et si c’est le cas on affiche ça description longue</w:t>
       </w:r>
     </w:p>
     <w:p>
@@ -1570,15 +987,7 @@
     </w:p>
     <w:p>
       <w:r>
-        <w:t xml:space="preserve">J’ai utilisé une </w:t>
-      </w:r>
-      <w:proofErr w:type="spellStart"/>
-      <w:r>
-        <w:t>HashMap</w:t>
-      </w:r>
-      <w:proofErr w:type="spellEnd"/>
-      <w:r>
-        <w:t xml:space="preserve"> comme ça on peut retrouver un item directement avec son nom. C’est plus rapide qu’avec une List dans laquelle on aurait dût faire un for de tous les items et comparé chaque nom</w:t>
+        <w:t>J’ai utilisé une HashMap comme ça on peut retrouver un item directement avec son nom. C’est plus rapide qu’avec une List dans laquelle on aurait dût faire un for de tous les items et comparé chaque nom</w:t>
       </w:r>
     </w:p>
     <w:p>
@@ -1596,15 +1005,7 @@
     </w:p>
     <w:p>
       <w:r>
-        <w:t xml:space="preserve">Vue qu’on </w:t>
-      </w:r>
-      <w:proofErr w:type="spellStart"/>
-      <w:r>
-        <w:t>accept</w:t>
-      </w:r>
-      <w:proofErr w:type="spellEnd"/>
-      <w:r>
-        <w:t xml:space="preserve"> pas de second mot, on ne peut pas taper back plusieurs fois dans la même commande</w:t>
+        <w:t>Vue qu’on accept pas de second mot, on ne peut pas taper back plusieurs fois dans la même commande</w:t>
       </w:r>
     </w:p>
     <w:p>
@@ -1622,21 +1023,8 @@
     </w:p>
     <w:p>
       <w:r>
-        <w:t xml:space="preserve">Il serait intéressant de tester la fonction </w:t>
-      </w:r>
-      <w:proofErr w:type="spellStart"/>
-      <w:r>
-        <w:t>goRoom</w:t>
-      </w:r>
-      <w:proofErr w:type="spellEnd"/>
-      <w:r>
-        <w:t xml:space="preserve">, la mise en place d’un Item dans une room ou les sorties des </w:t>
-      </w:r>
-      <w:proofErr w:type="spellStart"/>
-      <w:r>
-        <w:t>rooms</w:t>
-      </w:r>
-      <w:proofErr w:type="spellEnd"/>
+        <w:t>Il serait intéressant de tester la fonction goRoom, la mise en place d’un Item dans une room ou les sorties des rooms</w:t>
+      </w:r>
     </w:p>
     <w:p>
       <w:pPr>
@@ -1670,26 +1058,10 @@
         <w:t>classe</w:t>
       </w:r>
       <w:r>
-        <w:t xml:space="preserve"> </w:t>
-      </w:r>
-      <w:proofErr w:type="spellStart"/>
-      <w:r>
-        <w:t>UserInterface</w:t>
-      </w:r>
-      <w:proofErr w:type="spellEnd"/>
-      <w:r>
-        <w:t xml:space="preserve"> qui devrait lire chaque commande d’un fichier au lieu d’attendre que le joueur tape une commande</w:t>
-      </w:r>
-      <w:r>
-        <w:t xml:space="preserve">. On peut aussi mettre ce mécanisme dans </w:t>
-      </w:r>
-      <w:proofErr w:type="spellStart"/>
-      <w:r>
-        <w:t>GameEngine</w:t>
-      </w:r>
-      <w:proofErr w:type="spellEnd"/>
-      <w:r>
-        <w:t xml:space="preserve"> si on veut que test soit une commande et non un fichier java externe.</w:t>
+        <w:t xml:space="preserve"> UserInterface qui devrait lire chaque commande d’un fichier au lieu d’attendre que le joueur tape une commande</w:t>
+      </w:r>
+      <w:r>
+        <w:t>. On peut aussi mettre ce mécanisme dans GameEngine si on veut que test soit une commande et non un fichier java externe.</w:t>
       </w:r>
     </w:p>
     <w:p>
@@ -1709,16 +1081,11 @@
       <w:r>
         <w:t xml:space="preserve">On créer une commande test qui permet de lire chaque ligne du fichier. Chaque ligne appelle </w:t>
       </w:r>
-      <w:proofErr w:type="spellStart"/>
       <w:r>
         <w:t>interpretComman</w:t>
       </w:r>
       <w:r>
-        <w:t>d</w:t>
-      </w:r>
-      <w:proofErr w:type="spellEnd"/>
-      <w:r>
-        <w:t xml:space="preserve"> avec son contenue</w:t>
+        <w:t>d avec son contenue</w:t>
       </w:r>
     </w:p>
     <w:p>
@@ -1736,39 +1103,7 @@
     </w:p>
     <w:p>
       <w:r>
-        <w:t xml:space="preserve">On créer une class Player qui contient un nom, sa salle actuelle, les items qu’ils possèdent et les anciennes salles visitées. On ajoute une fonction back et </w:t>
-      </w:r>
-      <w:proofErr w:type="spellStart"/>
-      <w:r>
-        <w:t>goRoom</w:t>
-      </w:r>
-      <w:proofErr w:type="spellEnd"/>
-      <w:r>
-        <w:t xml:space="preserve"> qui retourne </w:t>
-      </w:r>
-      <w:proofErr w:type="spellStart"/>
-      <w:r>
-        <w:t>true</w:t>
-      </w:r>
-      <w:proofErr w:type="spellEnd"/>
-      <w:r>
-        <w:t xml:space="preserve"> si l’action a été effectué, sinon false. Dans le </w:t>
-      </w:r>
-      <w:proofErr w:type="spellStart"/>
-      <w:r>
-        <w:t>GameEngine</w:t>
-      </w:r>
-      <w:proofErr w:type="spellEnd"/>
-      <w:r>
-        <w:t xml:space="preserve">, si les actions ont été effectués, on appelle </w:t>
-      </w:r>
-      <w:proofErr w:type="spellStart"/>
-      <w:r>
-        <w:t>printLocationInfo</w:t>
-      </w:r>
-      <w:proofErr w:type="spellEnd"/>
-      <w:r>
-        <w:t xml:space="preserve"> sinon on envoie un message d’erreur.</w:t>
+        <w:t>On créer une class Player qui contient un nom, sa salle actuelle, les items qu’ils possèdent et les anciennes salles visitées. On ajoute une fonction back et goRoom qui retourne true si l’action a été effectué, sinon false. Dans le GameEngine, si les actions ont été effectués, on appelle printLocationInfo sinon on envoie un message d’erreur.</w:t>
       </w:r>
     </w:p>
     <w:p>
@@ -1786,31 +1121,7 @@
     </w:p>
     <w:p>
       <w:r>
-        <w:t xml:space="preserve">On ajoute </w:t>
-      </w:r>
-      <w:proofErr w:type="spellStart"/>
-      <w:r>
-        <w:t>take</w:t>
-      </w:r>
-      <w:proofErr w:type="spellEnd"/>
-      <w:r>
-        <w:t xml:space="preserve"> &amp; drop dans Player et on retourne </w:t>
-      </w:r>
-      <w:proofErr w:type="spellStart"/>
-      <w:r>
-        <w:t>true</w:t>
-      </w:r>
-      <w:proofErr w:type="spellEnd"/>
-      <w:r>
-        <w:t xml:space="preserve"> si l’action c’est exécuté sinon false. On affiche </w:t>
-      </w:r>
-      <w:proofErr w:type="spellStart"/>
-      <w:r>
-        <w:t>printLocationInfo</w:t>
-      </w:r>
-      <w:proofErr w:type="spellEnd"/>
-      <w:r>
-        <w:t xml:space="preserve"> ou le message d’erreur on fonction de la valeur retournée.</w:t>
+        <w:t>On ajoute take &amp; drop dans Player et on retourne true si l’action c’est exécuté sinon false. On affiche printLocationInfo ou le message d’erreur on fonction de la valeur retournée.</w:t>
       </w:r>
     </w:p>
     <w:p>
@@ -1828,15 +1139,7 @@
     </w:p>
     <w:p>
       <w:r>
-        <w:t xml:space="preserve">On modifie juste drop &amp; </w:t>
-      </w:r>
-      <w:proofErr w:type="spellStart"/>
-      <w:r>
-        <w:t>take</w:t>
-      </w:r>
-      <w:proofErr w:type="spellEnd"/>
-      <w:r>
-        <w:t xml:space="preserve"> pour prendre en paramètres le nom de l’item et le supprimer de la collection d’item</w:t>
+        <w:t>On modifie juste drop &amp; take pour prendre en paramètres le nom de l’item et le supprimer de la collection d’item</w:t>
       </w:r>
     </w:p>
     <w:p>
@@ -1869,97 +1172,13 @@
         <w:rPr>
           <w:lang w:val="en-US"/>
         </w:rPr>
-        <w:t xml:space="preserve">On </w:t>
-      </w:r>
-      <w:proofErr w:type="spellStart"/>
+        <w:t>On créer ItemList avec addItem, remo</w:t>
+      </w:r>
       <w:r>
         <w:rPr>
           <w:lang w:val="en-US"/>
         </w:rPr>
-        <w:t>créer</w:t>
-      </w:r>
-      <w:proofErr w:type="spellEnd"/>
-      <w:r>
-        <w:rPr>
-          <w:lang w:val="en-US"/>
-        </w:rPr>
-        <w:t xml:space="preserve"> </w:t>
-      </w:r>
-      <w:proofErr w:type="spellStart"/>
-      <w:r>
-        <w:rPr>
-          <w:lang w:val="en-US"/>
-        </w:rPr>
-        <w:t>ItemList</w:t>
-      </w:r>
-      <w:proofErr w:type="spellEnd"/>
-      <w:r>
-        <w:rPr>
-          <w:lang w:val="en-US"/>
-        </w:rPr>
-        <w:t xml:space="preserve"> avec </w:t>
-      </w:r>
-      <w:proofErr w:type="spellStart"/>
-      <w:r>
-        <w:rPr>
-          <w:lang w:val="en-US"/>
-        </w:rPr>
-        <w:t>addItem</w:t>
-      </w:r>
-      <w:proofErr w:type="spellEnd"/>
-      <w:r>
-        <w:rPr>
-          <w:lang w:val="en-US"/>
-        </w:rPr>
-        <w:t xml:space="preserve">, </w:t>
-      </w:r>
-      <w:proofErr w:type="spellStart"/>
-      <w:r>
-        <w:rPr>
-          <w:lang w:val="en-US"/>
-        </w:rPr>
-        <w:t>remo</w:t>
-      </w:r>
-      <w:r>
-        <w:rPr>
-          <w:lang w:val="en-US"/>
-        </w:rPr>
-        <w:t>veItem</w:t>
-      </w:r>
-      <w:proofErr w:type="spellEnd"/>
-      <w:r>
-        <w:rPr>
-          <w:lang w:val="en-US"/>
-        </w:rPr>
-        <w:t xml:space="preserve">, </w:t>
-      </w:r>
-      <w:proofErr w:type="spellStart"/>
-      <w:r>
-        <w:rPr>
-          <w:lang w:val="en-US"/>
-        </w:rPr>
-        <w:t>getItemByName</w:t>
-      </w:r>
-      <w:proofErr w:type="spellEnd"/>
-      <w:r>
-        <w:rPr>
-          <w:lang w:val="en-US"/>
-        </w:rPr>
-        <w:t xml:space="preserve"> &amp; </w:t>
-      </w:r>
-      <w:proofErr w:type="spellStart"/>
-      <w:r>
-        <w:rPr>
-          <w:lang w:val="en-US"/>
-        </w:rPr>
-        <w:t>getItemString</w:t>
-      </w:r>
-      <w:proofErr w:type="spellEnd"/>
-      <w:r>
-        <w:rPr>
-          <w:lang w:val="en-US"/>
-        </w:rPr>
-        <w:t xml:space="preserve">. </w:t>
+        <w:t xml:space="preserve">veItem, getItemByName &amp; getItemString. </w:t>
       </w:r>
       <w:r>
         <w:t>On l’ajoute à Player et Room en supprimant le c</w:t>
@@ -1984,31 +1203,7 @@
     </w:p>
     <w:p>
       <w:r>
-        <w:t xml:space="preserve">On ajoute un </w:t>
-      </w:r>
-      <w:proofErr w:type="spellStart"/>
-      <w:r>
-        <w:t>getWeight</w:t>
-      </w:r>
-      <w:proofErr w:type="spellEnd"/>
-      <w:r>
-        <w:t xml:space="preserve"> à </w:t>
-      </w:r>
-      <w:proofErr w:type="spellStart"/>
-      <w:r>
-        <w:t>ItemList</w:t>
-      </w:r>
-      <w:proofErr w:type="spellEnd"/>
-      <w:r>
-        <w:t xml:space="preserve"> et dans </w:t>
-      </w:r>
-      <w:proofErr w:type="spellStart"/>
-      <w:r>
-        <w:t>take</w:t>
-      </w:r>
-      <w:proofErr w:type="spellEnd"/>
-      <w:r>
-        <w:t>, on regarde si le poids des items portés + celui qu’il veut prendre son supérieur au poids max. Si c’est le cas on retourne false.</w:t>
+        <w:t>On ajoute un getWeight à ItemList et dans take, on regarde si le poids des items portés + celui qu’il veut prendre son supérieur au poids max. Si c’est le cas on retourne false.</w:t>
       </w:r>
     </w:p>
     <w:p>
@@ -2026,33 +1221,28 @@
     </w:p>
     <w:p>
       <w:r>
-        <w:t xml:space="preserve">Ajout de la commande </w:t>
-      </w:r>
-      <w:proofErr w:type="spellStart"/>
-      <w:r>
-        <w:t>inventory</w:t>
-      </w:r>
-      <w:proofErr w:type="spellEnd"/>
-      <w:r>
-        <w:t xml:space="preserve">. On a juste à </w:t>
-      </w:r>
-      <w:proofErr w:type="spellStart"/>
-      <w:r>
-        <w:t>print</w:t>
-      </w:r>
-      <w:proofErr w:type="spellEnd"/>
-      <w:r>
-        <w:t xml:space="preserve"> le </w:t>
-      </w:r>
-      <w:proofErr w:type="spellStart"/>
-      <w:r>
-        <w:t>itemList.getItemStrring</w:t>
-      </w:r>
-      <w:proofErr w:type="spellEnd"/>
-      <w:r>
-        <w:t>()</w:t>
-      </w:r>
-    </w:p>
+        <w:t>Ajout de la commande inventory. On a juste à print le itemList.getItemStrring()</w:t>
+      </w:r>
+    </w:p>
+    <w:p>
+      <w:pPr>
+        <w:rPr>
+          <w:u w:val="single"/>
+        </w:rPr>
+      </w:pPr>
+      <w:r>
+        <w:rPr>
+          <w:u w:val="single"/>
+        </w:rPr>
+        <w:t>Exo 7.34 :</w:t>
+      </w:r>
+    </w:p>
+    <w:p>
+      <w:r>
+        <w:t>On ajoute une procédure use au joueur avec l’item à utilisé en paramètre. On lui supprime cet item et on fais l’action souhaité avec cet item.</w:t>
+      </w:r>
+    </w:p>
+    <w:p/>
     <w:p/>
     <w:p>
       <w:r>

</xml_diff>